<commit_message>
fix: capital letter in university name
Signed-off-by: VyacheslavIurevich <vyacheslav.kochergin1@gmail.com>
</commit_message>
<xml_diff>
--- a/Отзыв консультанта об учебной практике.docx
+++ b/Отзыв консультанта об учебной практике.docx
@@ -978,19 +978,7 @@
                 <w:lang w:eastAsia="ru-RU"/>
                 <w14:ligatures w14:val="none"/>
               </w:rPr>
-              <w:t>Консультант</w:t>
-            </w:r>
-            <w:r>
-              <w:rPr>
-                <w:rFonts w:eastAsia="Times New Roman" w:cs="Times New Roman" w:ascii="Times New Roman" w:hAnsi="Times New Roman"/>
-                <w:b/>
-                <w:bCs/>
-                <w:color w:val="000000"/>
-                <w:kern w:val="0"/>
-                <w:lang w:eastAsia="ru-RU"/>
-                <w14:ligatures w14:val="none"/>
-              </w:rPr>
-              <w:t>,</w:t>
+              <w:t>Консультант,</w:t>
             </w:r>
           </w:p>
           <w:p>
@@ -1040,19 +1028,7 @@
                 <w:lang w:eastAsia="ru-RU"/>
                 <w14:ligatures w14:val="none"/>
               </w:rPr>
-              <w:t>д</w:t>
-            </w:r>
-            <w:r>
-              <w:rPr>
-                <w:rFonts w:eastAsia="Times New Roman" w:cs="Times New Roman" w:ascii="Times New Roman" w:hAnsi="Times New Roman"/>
-                <w:b/>
-                <w:bCs/>
-                <w:color w:val="000000"/>
-                <w:kern w:val="0"/>
-                <w:lang w:eastAsia="ru-RU"/>
-                <w14:ligatures w14:val="none"/>
-              </w:rPr>
-              <w:t>олжность,</w:t>
+              <w:t>должность,</w:t>
             </w:r>
           </w:p>
           <w:p>
@@ -1076,7 +1052,31 @@
                 <w:lang w:eastAsia="ru-RU"/>
                 <w14:ligatures w14:val="none"/>
               </w:rPr>
-              <w:t>название компании (если не СпбГУ),</w:t>
+              <w:t>название компании (если не С</w:t>
+            </w:r>
+            <w:r>
+              <w:rPr>
+                <w:rFonts w:eastAsia="Times New Roman" w:cs="Times New Roman" w:ascii="Times New Roman" w:hAnsi="Times New Roman"/>
+                <w:b/>
+                <w:bCs/>
+                <w:color w:val="000000"/>
+                <w:kern w:val="0"/>
+                <w:lang w:eastAsia="ru-RU"/>
+                <w14:ligatures w14:val="none"/>
+              </w:rPr>
+              <w:t>Пб</w:t>
+            </w:r>
+            <w:r>
+              <w:rPr>
+                <w:rFonts w:eastAsia="Times New Roman" w:cs="Times New Roman" w:ascii="Times New Roman" w:hAnsi="Times New Roman"/>
+                <w:b/>
+                <w:bCs/>
+                <w:color w:val="000000"/>
+                <w:kern w:val="0"/>
+                <w:lang w:eastAsia="ru-RU"/>
+                <w14:ligatures w14:val="none"/>
+              </w:rPr>
+              <w:t>ГУ),</w:t>
             </w:r>
           </w:p>
           <w:p>
@@ -2575,6 +2575,7 @@
     <w:qFormat/>
     <w:pPr>
       <w:widowControl/>
+      <w:suppressAutoHyphens w:val="true"/>
       <w:bidi w:val="0"/>
       <w:spacing w:before="0" w:after="0"/>
       <w:jc w:val="left"/>

</xml_diff>